<commit_message>
added padding for work images on mobile view
</commit_message>
<xml_diff>
--- a/resources/contracts/Projects Requirements Forum.docx
+++ b/resources/contracts/Projects Requirements Forum.docx
@@ -19,7 +19,7 @@
           <w:lang w:val="en-US"/>
         </w:rPr>
         <w:tab/>
-        <w:t xml:space="preserve">Thank you for choose </w:t>
+        <w:t xml:space="preserve">Thank you for choosing </w:t>
       </w:r>
       <w:r>
         <w:rPr>
@@ -38,7 +38,7 @@
           <w:rtl w:val="0"/>
           <w:lang w:val="en-US"/>
         </w:rPr>
-        <w:t xml:space="preserve"> to build your next project. We</w:t>
+        <w:t xml:space="preserve"> to build your project. We</w:t>
       </w:r>
       <w:r>
         <w:rPr>
@@ -256,17 +256,25 @@
           <w:rtl w:val="0"/>
           <w:lang w:val="en-US"/>
         </w:rPr>
-        <w:t>Is this a redesign project for an already built system?</w:t>
-      </w:r>
-    </w:p>
-    <w:p>
-      <w:pPr>
-        <w:pStyle w:val="Body"/>
-        <w:numPr>
-          <w:ilvl w:val="1"/>
-          <w:numId w:val="2"/>
-        </w:numPr>
-        <w:bidi w:val="0"/>
+        <w:t>Is this a redesign of an already built system?</w:t>
+      </w:r>
+    </w:p>
+    <w:p>
+      <w:pPr>
+        <w:pStyle w:val="Body"/>
+        <w:numPr>
+          <w:ilvl w:val="1"/>
+          <w:numId w:val="2"/>
+        </w:numPr>
+        <w:bidi w:val="0"/>
+        <w:rPr>
+          <w:b w:val="1"/>
+          <w:bCs w:val="1"/>
+          <w:i w:val="1"/>
+          <w:iCs w:val="1"/>
+          <w:sz w:val="20"/>
+          <w:szCs w:val="20"/>
+        </w:rPr>
       </w:pPr>
       <w:r>
         <w:rPr>
@@ -274,25 +282,24 @@
           <w:rtl w:val="0"/>
           <w:lang w:val="en-US"/>
         </w:rPr>
-        <w:t>How many pages will you project have?</w:t>
-      </w:r>
-    </w:p>
-    <w:p>
-      <w:pPr>
-        <w:pStyle w:val="Body"/>
-        <w:numPr>
-          <w:ilvl w:val="1"/>
-          <w:numId w:val="2"/>
-        </w:numPr>
-        <w:bidi w:val="0"/>
-      </w:pPr>
+        <w:t>How many pages will your project have?</w:t>
+      </w:r>
+      <w:r>
+        <w:br w:type="textWrapping"/>
+      </w:r>
       <w:r>
         <w:rPr>
           <w:rFonts w:cs="Arial Unicode MS" w:eastAsia="Arial Unicode MS"/>
-          <w:rtl w:val="0"/>
-          <w:lang w:val="en-US"/>
-        </w:rPr>
-        <w:t>Will your pages need to be static or will they have moving parts?</w:t>
+          <w:b w:val="1"/>
+          <w:bCs w:val="1"/>
+          <w:i w:val="1"/>
+          <w:iCs w:val="1"/>
+          <w:sz w:val="20"/>
+          <w:szCs w:val="20"/>
+          <w:rtl w:val="0"/>
+          <w:lang w:val="en-US"/>
+        </w:rPr>
+        <w:t>The site can be either static or interactive, meaning that the user can interact and change things, from simple buttons to elaborate graphics much is possible.</w:t>
       </w:r>
     </w:p>
     <w:p>
@@ -310,7 +317,7 @@
           <w:rtl w:val="0"/>
           <w:lang w:val="en-US"/>
         </w:rPr>
-        <w:t>Do you want a slide show?</w:t>
+        <w:t>Will your pages need to be static or will they have moving parts (user interaction?)</w:t>
       </w:r>
     </w:p>
     <w:p>
@@ -328,6 +335,24 @@
           <w:rtl w:val="0"/>
           <w:lang w:val="en-US"/>
         </w:rPr>
+        <w:t>Do you want any presentation features such as a slideshow or carousel?</w:t>
+      </w:r>
+    </w:p>
+    <w:p>
+      <w:pPr>
+        <w:pStyle w:val="Body"/>
+        <w:numPr>
+          <w:ilvl w:val="1"/>
+          <w:numId w:val="2"/>
+        </w:numPr>
+        <w:bidi w:val="0"/>
+      </w:pPr>
+      <w:r>
+        <w:rPr>
+          <w:rFonts w:cs="Arial Unicode MS" w:eastAsia="Arial Unicode MS"/>
+          <w:rtl w:val="0"/>
+          <w:lang w:val="en-US"/>
+        </w:rPr>
         <w:t>Will there be any photo galleries or videos?</w:t>
       </w:r>
     </w:p>
@@ -364,7 +389,7 @@
           <w:rtl w:val="0"/>
           <w:lang w:val="en-US"/>
         </w:rPr>
-        <w:t>What style of design will you have?</w:t>
+        <w:t>What style of design would you prefer?</w:t>
       </w:r>
     </w:p>
     <w:p>
@@ -534,6 +559,24 @@
           <w:rtl w:val="0"/>
           <w:lang w:val="en-US"/>
         </w:rPr>
+        <w:t>What colors would you prefer/choose?</w:t>
+      </w:r>
+    </w:p>
+    <w:p>
+      <w:pPr>
+        <w:pStyle w:val="Body"/>
+        <w:numPr>
+          <w:ilvl w:val="1"/>
+          <w:numId w:val="2"/>
+        </w:numPr>
+        <w:bidi w:val="0"/>
+      </w:pPr>
+      <w:r>
+        <w:rPr>
+          <w:rFonts w:cs="Arial Unicode MS" w:eastAsia="Arial Unicode MS"/>
+          <w:rtl w:val="0"/>
+          <w:lang w:val="en-US"/>
+        </w:rPr>
         <w:t>How many different colors will your project have?</w:t>
       </w:r>
     </w:p>
@@ -582,31 +625,31 @@
           <w:rtl w:val="0"/>
           <w:lang w:val="en-US"/>
         </w:rPr>
-        <w:t>Do the graphics for the site need to be designed?</w:t>
-      </w:r>
-    </w:p>
-    <w:p>
-      <w:pPr>
-        <w:pStyle w:val="Body"/>
-        <w:numPr>
-          <w:ilvl w:val="1"/>
-          <w:numId w:val="2"/>
-        </w:numPr>
-        <w:jc w:val="left"/>
-        <w:rPr>
-          <w:sz w:val="26"/>
-          <w:szCs w:val="26"/>
-          <w:lang w:val="en-US"/>
-        </w:rPr>
-      </w:pPr>
-      <w:r>
-        <w:rPr>
-          <w:sz w:val="26"/>
-          <w:szCs w:val="26"/>
-          <w:rtl w:val="0"/>
-          <w:lang w:val="en-US"/>
-        </w:rPr>
-        <w:t>Will there be any special interactive graphics for the user.</w:t>
+        <w:t>Is the project to be English only, or bilingual/multilingual?</w:t>
+      </w:r>
+    </w:p>
+    <w:p>
+      <w:pPr>
+        <w:pStyle w:val="Body"/>
+        <w:numPr>
+          <w:ilvl w:val="1"/>
+          <w:numId w:val="2"/>
+        </w:numPr>
+        <w:jc w:val="left"/>
+        <w:rPr>
+          <w:sz w:val="26"/>
+          <w:szCs w:val="26"/>
+          <w:lang w:val="en-US"/>
+        </w:rPr>
+      </w:pPr>
+      <w:r>
+        <w:rPr>
+          <w:sz w:val="26"/>
+          <w:szCs w:val="26"/>
+          <w:rtl w:val="0"/>
+          <w:lang w:val="en-US"/>
+        </w:rPr>
+        <w:t>Do the graphics for the site need to be designed or are they readily available?</w:t>
       </w:r>
     </w:p>
     <w:p>
@@ -684,7 +727,7 @@
           <w:rtl w:val="0"/>
           <w:lang w:val="en-US"/>
         </w:rPr>
-        <w:t>Will you require this project to use User Experience standards?</w:t>
+        <w:t>Will you require this project to use a standard user interface or a custom designed one?</w:t>
       </w:r>
     </w:p>
     <w:p>
@@ -746,7 +789,7 @@
           <w:rtl w:val="0"/>
           <w:lang w:val="en-US"/>
         </w:rPr>
-        <w:t>Will you be needing the following?</w:t>
+        <w:t>Will you be needing any of the following?</w:t>
       </w:r>
     </w:p>
     <w:p>
@@ -800,7 +843,7 @@
           <w:rtl w:val="0"/>
           <w:lang w:val="en-US"/>
         </w:rPr>
-        <w:t>Tables</w:t>
+        <w:t>Tablets</w:t>
       </w:r>
     </w:p>
     <w:p>
@@ -854,7 +897,7 @@
           <w:rtl w:val="0"/>
           <w:lang w:val="en-US"/>
         </w:rPr>
-        <w:t>Tables</w:t>
+        <w:t>Tablets</w:t>
       </w:r>
     </w:p>
     <w:p>
@@ -879,48 +922,18 @@
       <w:pPr>
         <w:pStyle w:val="Body"/>
         <w:numPr>
-          <w:ilvl w:val="1"/>
-          <w:numId w:val="2"/>
-        </w:numPr>
-        <w:jc w:val="left"/>
-        <w:rPr>
-          <w:sz w:val="26"/>
-          <w:szCs w:val="26"/>
-          <w:lang w:val="en-US"/>
-        </w:rPr>
-      </w:pPr>
-      <w:r>
-        <w:rPr>
-          <w:sz w:val="26"/>
-          <w:szCs w:val="26"/>
-          <w:rtl w:val="0"/>
-          <w:lang w:val="en-US"/>
-        </w:rPr>
-        <w:t>Do you need to have any of the following mobile features?</w:t>
-      </w:r>
-    </w:p>
-    <w:p>
-      <w:pPr>
-        <w:pStyle w:val="Body"/>
-        <w:numPr>
           <w:ilvl w:val="3"/>
           <w:numId w:val="6"/>
         </w:numPr>
-        <w:jc w:val="left"/>
-        <w:rPr>
-          <w:sz w:val="26"/>
-          <w:szCs w:val="26"/>
-          <w:lang w:val="en-US"/>
-        </w:rPr>
-      </w:pPr>
-      <w:r>
-        <w:rPr>
-          <w:sz w:val="26"/>
-          <w:szCs w:val="26"/>
-          <w:rtl w:val="0"/>
-          <w:lang w:val="en-US"/>
-        </w:rPr>
-        <w:t>Camera</w:t>
+        <w:bidi w:val="0"/>
+      </w:pPr>
+      <w:r>
+        <w:rPr>
+          <w:rFonts w:cs="Arial Unicode MS" w:eastAsia="Arial Unicode MS"/>
+          <w:rtl w:val="0"/>
+          <w:lang w:val="en-US"/>
+        </w:rPr>
+        <w:t>Windows Phone Application</w:t>
       </w:r>
     </w:p>
     <w:p>
@@ -930,21 +943,15 @@
           <w:ilvl w:val="3"/>
           <w:numId w:val="6"/>
         </w:numPr>
-        <w:jc w:val="left"/>
-        <w:rPr>
-          <w:sz w:val="26"/>
-          <w:szCs w:val="26"/>
-          <w:lang w:val="en-US"/>
-        </w:rPr>
-      </w:pPr>
-      <w:r>
-        <w:rPr>
-          <w:sz w:val="26"/>
-          <w:szCs w:val="26"/>
-          <w:rtl w:val="0"/>
-          <w:lang w:val="en-US"/>
-        </w:rPr>
-        <w:t>File System</w:t>
+        <w:bidi w:val="0"/>
+      </w:pPr>
+      <w:r>
+        <w:rPr>
+          <w:rFonts w:cs="Arial Unicode MS" w:eastAsia="Arial Unicode MS"/>
+          <w:rtl w:val="0"/>
+          <w:lang w:val="en-US"/>
+        </w:rPr>
+        <w:t>Blackberry Application</w:t>
       </w:r>
     </w:p>
     <w:p>
@@ -954,21 +961,31 @@
           <w:ilvl w:val="3"/>
           <w:numId w:val="6"/>
         </w:numPr>
-        <w:jc w:val="left"/>
-        <w:rPr>
-          <w:sz w:val="26"/>
-          <w:szCs w:val="26"/>
-          <w:lang w:val="en-US"/>
-        </w:rPr>
-      </w:pPr>
-      <w:r>
-        <w:rPr>
-          <w:sz w:val="26"/>
-          <w:szCs w:val="26"/>
-          <w:rtl w:val="0"/>
-          <w:lang w:val="en-US"/>
-        </w:rPr>
-        <w:t>File Transfer</w:t>
+        <w:bidi w:val="0"/>
+      </w:pPr>
+    </w:p>
+    <w:p>
+      <w:pPr>
+        <w:pStyle w:val="Body"/>
+        <w:numPr>
+          <w:ilvl w:val="1"/>
+          <w:numId w:val="2"/>
+        </w:numPr>
+        <w:jc w:val="left"/>
+        <w:rPr>
+          <w:sz w:val="26"/>
+          <w:szCs w:val="26"/>
+          <w:lang w:val="en-US"/>
+        </w:rPr>
+      </w:pPr>
+      <w:r>
+        <w:rPr>
+          <w:sz w:val="26"/>
+          <w:szCs w:val="26"/>
+          <w:rtl w:val="0"/>
+          <w:lang w:val="en-US"/>
+        </w:rPr>
+        <w:t>Do you need to have any of the following mobile features?</w:t>
       </w:r>
     </w:p>
     <w:p>
@@ -992,7 +1009,7 @@
           <w:rtl w:val="0"/>
           <w:lang w:val="en-US"/>
         </w:rPr>
-        <w:t>Geolocation</w:t>
+        <w:t>Camera usage</w:t>
       </w:r>
     </w:p>
     <w:p>
@@ -1016,7 +1033,7 @@
           <w:rtl w:val="0"/>
           <w:lang w:val="en-US"/>
         </w:rPr>
-        <w:t>Keyboard</w:t>
+        <w:t>File System access</w:t>
       </w:r>
     </w:p>
     <w:p>
@@ -1040,7 +1057,7 @@
           <w:rtl w:val="0"/>
           <w:lang w:val="en-US"/>
         </w:rPr>
-        <w:t>Battery</w:t>
+        <w:t>File Transfer ability</w:t>
       </w:r>
     </w:p>
     <w:p>
@@ -1064,7 +1081,7 @@
           <w:rtl w:val="0"/>
           <w:lang w:val="en-US"/>
         </w:rPr>
-        <w:t>Contacts</w:t>
+        <w:t>Geolocation logging/usage</w:t>
       </w:r>
     </w:p>
     <w:p>
@@ -1088,7 +1105,7 @@
           <w:rtl w:val="0"/>
           <w:lang w:val="en-US"/>
         </w:rPr>
-        <w:t>Device Motion</w:t>
+        <w:t>Keyboard input</w:t>
       </w:r>
     </w:p>
     <w:p>
@@ -1112,7 +1129,7 @@
           <w:rtl w:val="0"/>
           <w:lang w:val="en-US"/>
         </w:rPr>
-        <w:t>Device Orientation</w:t>
+        <w:t>Battery status</w:t>
       </w:r>
     </w:p>
     <w:p>
@@ -1136,7 +1153,7 @@
           <w:rtl w:val="0"/>
           <w:lang w:val="en-US"/>
         </w:rPr>
-        <w:t>Notifications</w:t>
+        <w:t>Contacts integration</w:t>
       </w:r>
     </w:p>
     <w:p>
@@ -1160,7 +1177,7 @@
           <w:rtl w:val="0"/>
           <w:lang w:val="en-US"/>
         </w:rPr>
-        <w:t>Playing Audio</w:t>
+        <w:t>Device Motion (Accelerometer usage)</w:t>
       </w:r>
     </w:p>
     <w:p>
@@ -1184,7 +1201,7 @@
           <w:rtl w:val="0"/>
           <w:lang w:val="en-US"/>
         </w:rPr>
-        <w:t>Recording Audio</w:t>
+        <w:t>Device Orientation (Portrait/Landscape)</w:t>
       </w:r>
     </w:p>
     <w:p>
@@ -1208,7 +1225,7 @@
           <w:rtl w:val="0"/>
           <w:lang w:val="en-US"/>
         </w:rPr>
-        <w:t>Network Information</w:t>
+        <w:t>Notifications (push or e-mail etc)</w:t>
       </w:r>
     </w:p>
     <w:p>
@@ -1232,7 +1249,7 @@
           <w:rtl w:val="0"/>
           <w:lang w:val="en-US"/>
         </w:rPr>
-        <w:t>Bluetooth</w:t>
+        <w:t>Playing Audio</w:t>
       </w:r>
     </w:p>
     <w:p>
@@ -1256,7 +1273,7 @@
           <w:rtl w:val="0"/>
           <w:lang w:val="en-US"/>
         </w:rPr>
-        <w:t>Wifi</w:t>
+        <w:t>Recording Audio</w:t>
       </w:r>
     </w:p>
     <w:p>
@@ -1280,7 +1297,7 @@
           <w:rtl w:val="0"/>
           <w:lang w:val="en-US"/>
         </w:rPr>
-        <w:t>Screen Rotation</w:t>
+        <w:t>Network Information or access</w:t>
       </w:r>
     </w:p>
     <w:p>
@@ -1304,7 +1321,7 @@
           <w:rtl w:val="0"/>
           <w:lang w:val="en-US"/>
         </w:rPr>
-        <w:t>NFC</w:t>
+        <w:t>Bluetooth connectivity</w:t>
       </w:r>
     </w:p>
     <w:p>
@@ -1328,7 +1345,55 @@
           <w:rtl w:val="0"/>
           <w:lang w:val="en-US"/>
         </w:rPr>
-        <w:t>Date &amp; Time</w:t>
+        <w:t>Wifi connectivity</w:t>
+      </w:r>
+    </w:p>
+    <w:p>
+      <w:pPr>
+        <w:pStyle w:val="Body"/>
+        <w:numPr>
+          <w:ilvl w:val="3"/>
+          <w:numId w:val="6"/>
+        </w:numPr>
+        <w:jc w:val="left"/>
+        <w:rPr>
+          <w:sz w:val="26"/>
+          <w:szCs w:val="26"/>
+          <w:lang w:val="en-US"/>
+        </w:rPr>
+      </w:pPr>
+      <w:r>
+        <w:rPr>
+          <w:sz w:val="26"/>
+          <w:szCs w:val="26"/>
+          <w:rtl w:val="0"/>
+          <w:lang w:val="en-US"/>
+        </w:rPr>
+        <w:t>NFC connectivity</w:t>
+      </w:r>
+    </w:p>
+    <w:p>
+      <w:pPr>
+        <w:pStyle w:val="Body"/>
+        <w:numPr>
+          <w:ilvl w:val="3"/>
+          <w:numId w:val="6"/>
+        </w:numPr>
+        <w:jc w:val="left"/>
+        <w:rPr>
+          <w:sz w:val="26"/>
+          <w:szCs w:val="26"/>
+          <w:lang w:val="en-US"/>
+        </w:rPr>
+      </w:pPr>
+      <w:r>
+        <w:rPr>
+          <w:sz w:val="26"/>
+          <w:szCs w:val="26"/>
+          <w:rtl w:val="0"/>
+          <w:lang w:val="en-US"/>
+        </w:rPr>
+        <w:t>Calendar/Scheduling abilities/synchronisation</w:t>
       </w:r>
     </w:p>
     <w:p>
@@ -1424,31 +1489,64 @@
           <w:rtl w:val="0"/>
           <w:lang w:val="en-US"/>
         </w:rPr>
-        <w:t>Do people create personal profiles?</w:t>
-      </w:r>
-    </w:p>
-    <w:p>
-      <w:pPr>
-        <w:pStyle w:val="Body"/>
-        <w:numPr>
-          <w:ilvl w:val="1"/>
-          <w:numId w:val="2"/>
-        </w:numPr>
-        <w:jc w:val="left"/>
-        <w:rPr>
-          <w:sz w:val="26"/>
-          <w:szCs w:val="26"/>
-          <w:lang w:val="en-US"/>
-        </w:rPr>
-      </w:pPr>
-      <w:r>
-        <w:rPr>
-          <w:sz w:val="26"/>
-          <w:szCs w:val="26"/>
-          <w:rtl w:val="0"/>
-          <w:lang w:val="en-US"/>
-        </w:rPr>
-        <w:t>Will there be a contact forum that users can fill out?</w:t>
+        <w:t>If so, will users log in with private/corporate details or social media?</w:t>
+      </w:r>
+    </w:p>
+    <w:p>
+      <w:pPr>
+        <w:pStyle w:val="Body"/>
+        <w:numPr>
+          <w:ilvl w:val="1"/>
+          <w:numId w:val="2"/>
+        </w:numPr>
+        <w:jc w:val="left"/>
+        <w:rPr>
+          <w:sz w:val="26"/>
+          <w:szCs w:val="26"/>
+          <w:lang w:val="en-US"/>
+        </w:rPr>
+      </w:pPr>
+      <w:r>
+        <w:rPr>
+          <w:sz w:val="26"/>
+          <w:szCs w:val="26"/>
+          <w:rtl w:val="0"/>
+          <w:lang w:val="en-US"/>
+        </w:rPr>
+        <w:t>Will users</w:t>
+      </w:r>
+      <w:r>
+        <w:rPr>
+          <w:sz w:val="26"/>
+          <w:szCs w:val="26"/>
+          <w:rtl w:val="0"/>
+          <w:lang w:val="en-US"/>
+        </w:rPr>
+        <w:t xml:space="preserve"> create personal profiles?</w:t>
+      </w:r>
+    </w:p>
+    <w:p>
+      <w:pPr>
+        <w:pStyle w:val="Body"/>
+        <w:numPr>
+          <w:ilvl w:val="1"/>
+          <w:numId w:val="2"/>
+        </w:numPr>
+        <w:jc w:val="left"/>
+        <w:rPr>
+          <w:sz w:val="26"/>
+          <w:szCs w:val="26"/>
+          <w:lang w:val="en-US"/>
+        </w:rPr>
+      </w:pPr>
+      <w:r>
+        <w:rPr>
+          <w:sz w:val="26"/>
+          <w:szCs w:val="26"/>
+          <w:rtl w:val="0"/>
+          <w:lang w:val="en-US"/>
+        </w:rPr>
+        <w:t>Will there be a contact form that users can fill out?</w:t>
       </w:r>
     </w:p>
     <w:p>
@@ -1538,79 +1636,79 @@
           <w:rtl w:val="0"/>
           <w:lang w:val="en-US"/>
         </w:rPr>
-        <w:t>Do you need social media integration?</w:t>
-      </w:r>
-    </w:p>
-    <w:p>
-      <w:pPr>
-        <w:pStyle w:val="Body"/>
-        <w:numPr>
-          <w:ilvl w:val="1"/>
-          <w:numId w:val="2"/>
-        </w:numPr>
-        <w:jc w:val="left"/>
-        <w:rPr>
-          <w:sz w:val="26"/>
-          <w:szCs w:val="26"/>
-          <w:lang w:val="en-US"/>
-        </w:rPr>
-      </w:pPr>
-      <w:r>
-        <w:rPr>
-          <w:sz w:val="26"/>
-          <w:szCs w:val="26"/>
-          <w:rtl w:val="0"/>
-          <w:lang w:val="en-US"/>
-        </w:rPr>
-        <w:t>Will you want buttons to share specific content?</w:t>
-      </w:r>
-    </w:p>
-    <w:p>
-      <w:pPr>
-        <w:pStyle w:val="Body"/>
-        <w:numPr>
-          <w:ilvl w:val="1"/>
-          <w:numId w:val="2"/>
-        </w:numPr>
-        <w:jc w:val="left"/>
-        <w:rPr>
-          <w:sz w:val="26"/>
-          <w:szCs w:val="26"/>
-          <w:lang w:val="en-US"/>
-        </w:rPr>
-      </w:pPr>
-      <w:r>
-        <w:rPr>
-          <w:sz w:val="26"/>
-          <w:szCs w:val="26"/>
-          <w:rtl w:val="0"/>
-          <w:lang w:val="en-US"/>
-        </w:rPr>
-        <w:t>Will there be forums to fill out?</w:t>
-      </w:r>
-    </w:p>
-    <w:p>
-      <w:pPr>
-        <w:pStyle w:val="Body"/>
-        <w:numPr>
-          <w:ilvl w:val="1"/>
-          <w:numId w:val="2"/>
-        </w:numPr>
-        <w:jc w:val="left"/>
-        <w:rPr>
-          <w:sz w:val="26"/>
-          <w:szCs w:val="26"/>
-          <w:lang w:val="en-US"/>
-        </w:rPr>
-      </w:pPr>
-      <w:r>
-        <w:rPr>
-          <w:sz w:val="26"/>
-          <w:szCs w:val="26"/>
-          <w:rtl w:val="0"/>
-          <w:lang w:val="en-US"/>
-        </w:rPr>
-        <w:t>Will there be a live chat?</w:t>
+        <w:t>Do you need social media integration? (Post/notify capabilities)</w:t>
+      </w:r>
+    </w:p>
+    <w:p>
+      <w:pPr>
+        <w:pStyle w:val="Body"/>
+        <w:numPr>
+          <w:ilvl w:val="1"/>
+          <w:numId w:val="2"/>
+        </w:numPr>
+        <w:jc w:val="left"/>
+        <w:rPr>
+          <w:sz w:val="26"/>
+          <w:szCs w:val="26"/>
+          <w:lang w:val="en-US"/>
+        </w:rPr>
+      </w:pPr>
+      <w:r>
+        <w:rPr>
+          <w:sz w:val="26"/>
+          <w:szCs w:val="26"/>
+          <w:rtl w:val="0"/>
+          <w:lang w:val="en-US"/>
+        </w:rPr>
+        <w:t>Will you want Social Media buttons to share specific content?</w:t>
+      </w:r>
+    </w:p>
+    <w:p>
+      <w:pPr>
+        <w:pStyle w:val="Body"/>
+        <w:numPr>
+          <w:ilvl w:val="1"/>
+          <w:numId w:val="2"/>
+        </w:numPr>
+        <w:jc w:val="left"/>
+        <w:rPr>
+          <w:sz w:val="26"/>
+          <w:szCs w:val="26"/>
+          <w:lang w:val="en-US"/>
+        </w:rPr>
+      </w:pPr>
+      <w:r>
+        <w:rPr>
+          <w:sz w:val="26"/>
+          <w:szCs w:val="26"/>
+          <w:rtl w:val="0"/>
+          <w:lang w:val="en-US"/>
+        </w:rPr>
+        <w:t>Will there be forms to fill out?</w:t>
+      </w:r>
+    </w:p>
+    <w:p>
+      <w:pPr>
+        <w:pStyle w:val="Body"/>
+        <w:numPr>
+          <w:ilvl w:val="1"/>
+          <w:numId w:val="2"/>
+        </w:numPr>
+        <w:jc w:val="left"/>
+        <w:rPr>
+          <w:sz w:val="26"/>
+          <w:szCs w:val="26"/>
+          <w:lang w:val="en-US"/>
+        </w:rPr>
+      </w:pPr>
+      <w:r>
+        <w:rPr>
+          <w:sz w:val="26"/>
+          <w:szCs w:val="26"/>
+          <w:rtl w:val="0"/>
+          <w:lang w:val="en-US"/>
+        </w:rPr>
+        <w:t>Will there be a live chat/support feature for users/customers?</w:t>
       </w:r>
     </w:p>
     <w:p>
@@ -1648,17 +1746,33 @@
         <w:rPr>
           <w:sz w:val="26"/>
           <w:szCs w:val="26"/>
-          <w:lang w:val="en-US"/>
-        </w:rPr>
-      </w:pPr>
-      <w:r>
-        <w:rPr>
-          <w:sz w:val="26"/>
-          <w:szCs w:val="26"/>
-          <w:rtl w:val="0"/>
-          <w:lang w:val="en-US"/>
-        </w:rPr>
-        <w:t>Do people rate or review things?</w:t>
+        </w:rPr>
+      </w:pPr>
+      <w:r>
+        <w:rPr>
+          <w:sz w:val="26"/>
+          <w:szCs w:val="26"/>
+          <w:rtl w:val="0"/>
+        </w:rPr>
+        <w:t xml:space="preserve">Do </w:t>
+      </w:r>
+      <w:r>
+        <w:rPr>
+          <w:sz w:val="26"/>
+          <w:szCs w:val="26"/>
+          <w:rtl w:val="0"/>
+          <w:lang w:val="en-US"/>
+        </w:rPr>
+        <w:t>users</w:t>
+      </w:r>
+      <w:r>
+        <w:rPr>
+          <w:sz w:val="26"/>
+          <w:szCs w:val="26"/>
+          <w:rtl w:val="0"/>
+          <w:lang w:val="en-US"/>
+        </w:rPr>
+        <w:t xml:space="preserve"> rate or review things?</w:t>
       </w:r>
     </w:p>
     <w:p>
@@ -1754,7 +1868,7 @@
           <w:rtl w:val="0"/>
           <w:lang w:val="en-US"/>
         </w:rPr>
-        <w:t>How many menu systems will be in this project?</w:t>
+        <w:t>Can you detail the menu systems that will be in this project?</w:t>
       </w:r>
     </w:p>
     <w:p>
@@ -2113,24 +2227,120 @@
       <w:pPr>
         <w:pStyle w:val="Body"/>
         <w:numPr>
-          <w:ilvl w:val="1"/>
-          <w:numId w:val="2"/>
-        </w:numPr>
-        <w:jc w:val="left"/>
-        <w:rPr>
-          <w:sz w:val="26"/>
-          <w:szCs w:val="26"/>
-          <w:lang w:val="en-US"/>
-        </w:rPr>
-      </w:pPr>
-      <w:r>
-        <w:rPr>
-          <w:sz w:val="26"/>
-          <w:szCs w:val="26"/>
-          <w:rtl w:val="0"/>
-          <w:lang w:val="en-US"/>
-        </w:rPr>
-        <w:t>Do you need any of these pages created?</w:t>
+          <w:ilvl w:val="3"/>
+          <w:numId w:val="6"/>
+        </w:numPr>
+        <w:bidi w:val="0"/>
+      </w:pPr>
+      <w:r>
+        <w:rPr>
+          <w:rFonts w:cs="Arial Unicode MS" w:eastAsia="Arial Unicode MS"/>
+          <w:rtl w:val="0"/>
+          <w:lang w:val="en-US"/>
+        </w:rPr>
+        <w:t>Weibo</w:t>
+      </w:r>
+    </w:p>
+    <w:p>
+      <w:pPr>
+        <w:pStyle w:val="Body"/>
+        <w:numPr>
+          <w:ilvl w:val="3"/>
+          <w:numId w:val="6"/>
+        </w:numPr>
+        <w:bidi w:val="0"/>
+      </w:pPr>
+      <w:r>
+        <w:rPr>
+          <w:rFonts w:cs="Arial Unicode MS" w:eastAsia="Arial Unicode MS"/>
+          <w:rtl w:val="0"/>
+          <w:lang w:val="en-US"/>
+        </w:rPr>
+        <w:t>Weixin</w:t>
+      </w:r>
+    </w:p>
+    <w:p>
+      <w:pPr>
+        <w:pStyle w:val="Body"/>
+        <w:numPr>
+          <w:ilvl w:val="3"/>
+          <w:numId w:val="6"/>
+        </w:numPr>
+        <w:bidi w:val="0"/>
+      </w:pPr>
+      <w:r>
+        <w:rPr>
+          <w:rFonts w:cs="Arial Unicode MS" w:eastAsia="Arial Unicode MS"/>
+          <w:rtl w:val="0"/>
+          <w:lang w:val="en-US"/>
+        </w:rPr>
+        <w:t>Douban</w:t>
+      </w:r>
+    </w:p>
+    <w:p>
+      <w:pPr>
+        <w:pStyle w:val="Body"/>
+        <w:numPr>
+          <w:ilvl w:val="3"/>
+          <w:numId w:val="6"/>
+        </w:numPr>
+        <w:bidi w:val="0"/>
+      </w:pPr>
+      <w:r>
+        <w:rPr>
+          <w:rFonts w:cs="Arial Unicode MS" w:eastAsia="Arial Unicode MS"/>
+          <w:rtl w:val="0"/>
+          <w:lang w:val="en-US"/>
+        </w:rPr>
+        <w:t>Zhihu</w:t>
+      </w:r>
+    </w:p>
+    <w:p>
+      <w:pPr>
+        <w:pStyle w:val="Body"/>
+        <w:numPr>
+          <w:ilvl w:val="3"/>
+          <w:numId w:val="6"/>
+        </w:numPr>
+        <w:bidi w:val="0"/>
+      </w:pPr>
+      <w:r>
+        <w:rPr>
+          <w:rFonts w:cs="Arial Unicode MS" w:eastAsia="Arial Unicode MS"/>
+          <w:rtl w:val="0"/>
+          <w:lang w:val="en-US"/>
+        </w:rPr>
+        <w:t>QQZone</w:t>
+      </w:r>
+    </w:p>
+    <w:p>
+      <w:pPr>
+        <w:pStyle w:val="Body"/>
+        <w:bidi w:val="0"/>
+      </w:pPr>
+    </w:p>
+    <w:p>
+      <w:pPr>
+        <w:pStyle w:val="Body"/>
+        <w:numPr>
+          <w:ilvl w:val="1"/>
+          <w:numId w:val="2"/>
+        </w:numPr>
+        <w:jc w:val="left"/>
+        <w:rPr>
+          <w:sz w:val="26"/>
+          <w:szCs w:val="26"/>
+          <w:lang w:val="en-US"/>
+        </w:rPr>
+      </w:pPr>
+      <w:r>
+        <w:rPr>
+          <w:sz w:val="26"/>
+          <w:szCs w:val="26"/>
+          <w:rtl w:val="0"/>
+          <w:lang w:val="en-US"/>
+        </w:rPr>
+        <w:t>Do you need any of these social/business pages created?</w:t>
       </w:r>
     </w:p>
     <w:p>
@@ -2178,7 +2388,7 @@
           <w:rtl w:val="0"/>
           <w:lang w:val="en-US"/>
         </w:rPr>
-        <w:t>Do you need to monitor the traffic to this project?</w:t>
+        <w:t>Do you need to monitor the traffic pertaining to this project?</w:t>
       </w:r>
     </w:p>
     <w:p>
@@ -2260,7 +2470,7 @@
           <w:rtl w:val="0"/>
           <w:lang w:val="en-US"/>
         </w:rPr>
-        <w:t>Will you need remote support?</w:t>
+        <w:t>Will you need remote/in-house support?</w:t>
       </w:r>
     </w:p>
     <w:p>
@@ -2278,7 +2488,7 @@
           <w:rtl w:val="0"/>
           <w:lang w:val="en-US"/>
         </w:rPr>
-        <w:t>Do you want to source code stored locally or on a cloud server such as bitbucket or github for development?</w:t>
+        <w:t>Do you want  to utilise version control such as bitbucket or github for development?</w:t>
       </w:r>
     </w:p>
     <w:p>
@@ -2314,7 +2524,7 @@
           <w:rtl w:val="0"/>
           <w:lang w:val="en-US"/>
         </w:rPr>
-        <w:t>Would you like to use Cloudflare to ensure your site is always up?</w:t>
+        <w:t>Would you like to use Cloudflare to ensure your site is always online?</w:t>
       </w:r>
     </w:p>
     <w:p>
@@ -2466,16 +2676,184 @@
           <w:szCs w:val="30"/>
         </w:rPr>
       </w:pPr>
-      <w:r>
+    </w:p>
+    <w:p>
+      <w:pPr>
+        <w:pStyle w:val="Body"/>
+        <w:jc w:val="center"/>
         <w:rPr>
           <w:b w:val="1"/>
           <w:bCs w:val="1"/>
           <w:sz w:val="30"/>
           <w:szCs w:val="30"/>
-          <w:rtl w:val="0"/>
-          <w:lang w:val="en-US"/>
-        </w:rPr>
-        <w:t>Mockup</w:t>
+        </w:rPr>
+      </w:pPr>
+    </w:p>
+    <w:p>
+      <w:pPr>
+        <w:pStyle w:val="Body"/>
+        <w:jc w:val="center"/>
+        <w:rPr>
+          <w:b w:val="1"/>
+          <w:bCs w:val="1"/>
+          <w:sz w:val="30"/>
+          <w:szCs w:val="30"/>
+        </w:rPr>
+      </w:pPr>
+    </w:p>
+    <w:p>
+      <w:pPr>
+        <w:pStyle w:val="Body"/>
+        <w:jc w:val="center"/>
+        <w:rPr>
+          <w:b w:val="1"/>
+          <w:bCs w:val="1"/>
+          <w:sz w:val="30"/>
+          <w:szCs w:val="30"/>
+        </w:rPr>
+      </w:pPr>
+    </w:p>
+    <w:p>
+      <w:pPr>
+        <w:pStyle w:val="Body"/>
+        <w:jc w:val="center"/>
+        <w:rPr>
+          <w:b w:val="1"/>
+          <w:bCs w:val="1"/>
+          <w:sz w:val="30"/>
+          <w:szCs w:val="30"/>
+        </w:rPr>
+      </w:pPr>
+    </w:p>
+    <w:p>
+      <w:pPr>
+        <w:pStyle w:val="Body"/>
+        <w:jc w:val="center"/>
+        <w:rPr>
+          <w:b w:val="1"/>
+          <w:bCs w:val="1"/>
+          <w:sz w:val="30"/>
+          <w:szCs w:val="30"/>
+        </w:rPr>
+      </w:pPr>
+    </w:p>
+    <w:p>
+      <w:pPr>
+        <w:pStyle w:val="Body"/>
+        <w:jc w:val="center"/>
+        <w:rPr>
+          <w:b w:val="1"/>
+          <w:bCs w:val="1"/>
+          <w:sz w:val="30"/>
+          <w:szCs w:val="30"/>
+        </w:rPr>
+      </w:pPr>
+    </w:p>
+    <w:p>
+      <w:pPr>
+        <w:pStyle w:val="Body"/>
+        <w:jc w:val="center"/>
+        <w:rPr>
+          <w:b w:val="1"/>
+          <w:bCs w:val="1"/>
+          <w:sz w:val="30"/>
+          <w:szCs w:val="30"/>
+        </w:rPr>
+      </w:pPr>
+    </w:p>
+    <w:p>
+      <w:pPr>
+        <w:pStyle w:val="Body"/>
+        <w:jc w:val="center"/>
+        <w:rPr>
+          <w:b w:val="1"/>
+          <w:bCs w:val="1"/>
+          <w:sz w:val="30"/>
+          <w:szCs w:val="30"/>
+        </w:rPr>
+      </w:pPr>
+    </w:p>
+    <w:p>
+      <w:pPr>
+        <w:pStyle w:val="Body"/>
+        <w:jc w:val="center"/>
+        <w:rPr>
+          <w:b w:val="1"/>
+          <w:bCs w:val="1"/>
+          <w:sz w:val="30"/>
+          <w:szCs w:val="30"/>
+        </w:rPr>
+      </w:pPr>
+    </w:p>
+    <w:p>
+      <w:pPr>
+        <w:pStyle w:val="Body"/>
+        <w:jc w:val="center"/>
+        <w:rPr>
+          <w:b w:val="1"/>
+          <w:bCs w:val="1"/>
+          <w:sz w:val="30"/>
+          <w:szCs w:val="30"/>
+        </w:rPr>
+      </w:pPr>
+    </w:p>
+    <w:p>
+      <w:pPr>
+        <w:pStyle w:val="Body"/>
+        <w:jc w:val="center"/>
+        <w:rPr>
+          <w:b w:val="1"/>
+          <w:bCs w:val="1"/>
+          <w:sz w:val="30"/>
+          <w:szCs w:val="30"/>
+        </w:rPr>
+      </w:pPr>
+    </w:p>
+    <w:p>
+      <w:pPr>
+        <w:pStyle w:val="Body"/>
+        <w:jc w:val="center"/>
+        <w:rPr>
+          <w:b w:val="1"/>
+          <w:bCs w:val="1"/>
+          <w:sz w:val="30"/>
+          <w:szCs w:val="30"/>
+        </w:rPr>
+      </w:pPr>
+    </w:p>
+    <w:p>
+      <w:pPr>
+        <w:pStyle w:val="Body"/>
+        <w:jc w:val="center"/>
+        <w:rPr>
+          <w:b w:val="1"/>
+          <w:bCs w:val="1"/>
+          <w:sz w:val="30"/>
+          <w:szCs w:val="30"/>
+        </w:rPr>
+      </w:pPr>
+    </w:p>
+    <w:p>
+      <w:pPr>
+        <w:pStyle w:val="Body"/>
+        <w:jc w:val="center"/>
+        <w:rPr>
+          <w:b w:val="1"/>
+          <w:bCs w:val="1"/>
+          <w:sz w:val="30"/>
+          <w:szCs w:val="30"/>
+        </w:rPr>
+      </w:pPr>
+      <w:r>
+        <w:rPr>
+          <w:b w:val="1"/>
+          <w:bCs w:val="1"/>
+          <w:sz w:val="30"/>
+          <w:szCs w:val="30"/>
+          <w:rtl w:val="0"/>
+          <w:lang w:val="en-US"/>
+        </w:rPr>
+        <w:t>Mocked Representation</w:t>
       </w:r>
     </w:p>
     <w:p>
@@ -2489,7 +2867,7 @@
           <w:rtl w:val="0"/>
           <w:lang w:val="en-US"/>
         </w:rPr>
-        <w:t xml:space="preserve">In the following spaces please draw a quick mockup of what you would like your project to look like. Please be as descriptive as possible. </w:t>
+        <w:t xml:space="preserve">In the following spaces please draw a quick mock-up of what you would like your project to look like. Please be as descriptive as possible. </w:t>
       </w:r>
     </w:p>
     <w:p>
@@ -2823,26 +3201,10 @@
     <w:p>
       <w:pPr>
         <w:pStyle w:val="Body"/>
-        <w:jc w:val="center"/>
-        <w:rPr>
-          <w:rFonts w:ascii="Times" w:cs="Times" w:hAnsi="Times" w:eastAsia="Times"/>
-          <w:b w:val="1"/>
-          <w:bCs w:val="1"/>
-          <w:sz w:val="24"/>
-          <w:szCs w:val="24"/>
-        </w:rPr>
-      </w:pPr>
-      <w:r>
-        <w:rPr>
-          <w:rFonts w:ascii="Times" w:hAnsi="Times"/>
-          <w:b w:val="1"/>
-          <w:bCs w:val="1"/>
-          <w:sz w:val="24"/>
-          <w:szCs w:val="24"/>
-          <w:rtl w:val="0"/>
-          <w:lang w:val="en-US"/>
-        </w:rPr>
-        <w:t>Thank you!</w:t>
+        <w:bidi w:val="0"/>
+      </w:pPr>
+      <w:r>
+        <w:tab/>
       </w:r>
     </w:p>
     <w:p>
@@ -2859,6 +3221,38 @@
     <w:p>
       <w:pPr>
         <w:pStyle w:val="Body"/>
+        <w:jc w:val="center"/>
+      </w:pPr>
+      <w:r>
+        <w:rPr>
+          <w:rtl w:val="0"/>
+          <w:lang w:val="en-US"/>
+        </w:rPr>
+        <w:t xml:space="preserve">Once you have finished filling out this form please return it to us at your earliest convenience, thus ensuring our swiftest response with your accurate proposal. </w:t>
+      </w:r>
+    </w:p>
+    <w:p>
+      <w:pPr>
+        <w:pStyle w:val="Body"/>
+        <w:jc w:val="center"/>
+      </w:pPr>
+    </w:p>
+    <w:p>
+      <w:pPr>
+        <w:pStyle w:val="Body"/>
+        <w:jc w:val="center"/>
+      </w:pPr>
+      <w:r>
+        <w:rPr>
+          <w:rtl w:val="0"/>
+          <w:lang w:val="en-US"/>
+        </w:rPr>
+        <w:t>We look forward to working with you in the future.</w:t>
+      </w:r>
+    </w:p>
+    <w:p>
+      <w:pPr>
+        <w:pStyle w:val="Body"/>
         <w:bidi w:val="0"/>
         <w:rPr>
           <w:rFonts w:ascii="Times" w:cs="Times" w:hAnsi="Times" w:eastAsia="Times"/>
@@ -2866,6 +3260,50 @@
           <w:szCs w:val="24"/>
         </w:rPr>
       </w:pPr>
+    </w:p>
+    <w:p>
+      <w:pPr>
+        <w:pStyle w:val="Body"/>
+        <w:bidi w:val="0"/>
+        <w:rPr>
+          <w:rFonts w:ascii="Times" w:cs="Times" w:hAnsi="Times" w:eastAsia="Times"/>
+          <w:sz w:val="24"/>
+          <w:szCs w:val="24"/>
+        </w:rPr>
+      </w:pPr>
+    </w:p>
+    <w:p>
+      <w:pPr>
+        <w:pStyle w:val="Body"/>
+        <w:bidi w:val="0"/>
+        <w:rPr>
+          <w:rFonts w:ascii="Times" w:cs="Times" w:hAnsi="Times" w:eastAsia="Times"/>
+          <w:sz w:val="24"/>
+          <w:szCs w:val="24"/>
+        </w:rPr>
+      </w:pPr>
+    </w:p>
+    <w:p>
+      <w:pPr>
+        <w:pStyle w:val="Body"/>
+        <w:bidi w:val="0"/>
+        <w:rPr>
+          <w:rFonts w:ascii="Times" w:cs="Times" w:hAnsi="Times" w:eastAsia="Times"/>
+          <w:sz w:val="24"/>
+          <w:szCs w:val="24"/>
+        </w:rPr>
+      </w:pPr>
+    </w:p>
+    <w:p>
+      <w:pPr>
+        <w:pStyle w:val="Body"/>
+        <w:bidi w:val="0"/>
+        <w:rPr>
+          <w:rFonts w:ascii="Times" w:cs="Times" w:hAnsi="Times" w:eastAsia="Times"/>
+          <w:sz w:val="24"/>
+          <w:szCs w:val="24"/>
+        </w:rPr>
+      </w:pPr>
       <w:r>
         <w:rPr>
           <w:rFonts w:ascii="Times" w:hAnsi="Times"/>
@@ -2874,82 +3312,13 @@
           <w:rtl w:val="0"/>
           <w:lang w:val="en-US"/>
         </w:rPr>
-        <w:t>Once you have finished filling out this form please return it to us so we can look it over and get you a proposal. We look forward to working with you in the future.</w:t>
-      </w:r>
-    </w:p>
-    <w:p>
-      <w:pPr>
-        <w:pStyle w:val="Body"/>
-        <w:bidi w:val="0"/>
-        <w:rPr>
-          <w:rFonts w:ascii="Times" w:cs="Times" w:hAnsi="Times" w:eastAsia="Times"/>
-          <w:sz w:val="24"/>
-          <w:szCs w:val="24"/>
-        </w:rPr>
-      </w:pPr>
-    </w:p>
-    <w:p>
-      <w:pPr>
-        <w:pStyle w:val="Body"/>
-        <w:bidi w:val="0"/>
-        <w:rPr>
-          <w:rFonts w:ascii="Times" w:cs="Times" w:hAnsi="Times" w:eastAsia="Times"/>
-          <w:sz w:val="24"/>
-          <w:szCs w:val="24"/>
-        </w:rPr>
-      </w:pPr>
-    </w:p>
-    <w:p>
-      <w:pPr>
-        <w:pStyle w:val="Body"/>
-        <w:bidi w:val="0"/>
-        <w:rPr>
-          <w:rFonts w:ascii="Times" w:cs="Times" w:hAnsi="Times" w:eastAsia="Times"/>
-          <w:sz w:val="24"/>
-          <w:szCs w:val="24"/>
-        </w:rPr>
-      </w:pPr>
-    </w:p>
-    <w:p>
-      <w:pPr>
-        <w:pStyle w:val="Body"/>
-        <w:bidi w:val="0"/>
-        <w:rPr>
-          <w:rFonts w:ascii="Times" w:cs="Times" w:hAnsi="Times" w:eastAsia="Times"/>
-          <w:sz w:val="24"/>
-          <w:szCs w:val="24"/>
-        </w:rPr>
-      </w:pPr>
-    </w:p>
-    <w:p>
-      <w:pPr>
-        <w:pStyle w:val="Body"/>
-        <w:jc w:val="center"/>
-        <w:rPr>
-          <w:rFonts w:ascii="Times" w:cs="Times" w:hAnsi="Times" w:eastAsia="Times"/>
-          <w:b w:val="1"/>
-          <w:bCs w:val="1"/>
-          <w:sz w:val="24"/>
-          <w:szCs w:val="24"/>
-        </w:rPr>
-      </w:pPr>
-      <w:r>
-        <w:rPr>
-          <w:rFonts w:ascii="Times" w:hAnsi="Times"/>
-          <w:b w:val="1"/>
-          <w:bCs w:val="1"/>
-          <w:sz w:val="24"/>
-          <w:szCs w:val="24"/>
-          <w:rtl w:val="0"/>
-          <w:lang w:val="en-US"/>
-        </w:rPr>
         <w:t>Polyphasic Developers</w:t>
       </w:r>
     </w:p>
     <w:p>
       <w:pPr>
         <w:pStyle w:val="Body"/>
-        <w:jc w:val="center"/>
+        <w:bidi w:val="0"/>
       </w:pPr>
       <w:r>
         <w:rPr>
@@ -3007,7 +3376,7 @@
       <w:fldChar w:fldCharType="separate" w:fldLock="0"/>
     </w:r>
     <w:r>
-      <w:t>5</w:t>
+      <w:t>6</w:t>
     </w:r>
     <w:r>
       <w:rPr/>
@@ -3032,7 +3401,7 @@
       <w:fldChar w:fldCharType="separate" w:fldLock="0"/>
     </w:r>
     <w:r>
-      <w:t>5</w:t>
+      <w:t>6</w:t>
     </w:r>
     <w:r>
       <w:rPr/>

</xml_diff>